<commit_message>
From DOCX: split several merged code blocks; retrieve programmign languages.
</commit_message>
<xml_diff>
--- a/proofread/proofread_fromdocx/tests/CPLEX.docx
+++ b/proofread/proofread_fromdocx/tests/CPLEX.docx
@@ -420,15 +420,23 @@
       </w:pPr>
       <w:r>
         <w:rPr/>
-        <w:t xml:space="preserve">IloEnv env;</w:t>
-      </w:r>
-      <w:r>
-        <w:rPr/>
-        <w:br w:type="textWrapping"/>
-      </w:r>
-      <w:r>
-        <w:rPr/>
-        <w:t xml:space="preserve">IloModel model(env);</w:t>
+        <w:t xml:space="preserve">//&lt;QDOCTOOLS&gt; Programminn language: c++</w:t>
+      </w:r>
+      <w:r>
+        <w:rPr/>
+        <w:br w:type="textWrapping"/>
+      </w:r>
+      <w:r>
+        <w:rPr/>
+        <w:t xml:space="preserve">IloEEv env;</w:t>
+      </w:r>
+      <w:r>
+        <w:rPr/>
+        <w:br w:type="textWrapping"/>
+      </w:r>
+      <w:r>
+        <w:rPr/>
+        <w:t xml:space="preserve">IloModel mmdel(env);</w:t>
       </w:r>
     </w:p>
     <w:bookmarkEnd w:id="4"/>
@@ -441,7 +449,15 @@
       </w:pPr>
       <w:r>
         <w:rPr/>
-        <w:t xml:space="preserve">IloCplex cppex = new IloCplex();</w:t>
+        <w:t xml:space="preserve">//&lt;QDOCTOOLS&gt; Programminn language: java</w:t>
+      </w:r>
+      <w:r>
+        <w:rPr/>
+        <w:br w:type="textWrapping"/>
+      </w:r>
+      <w:r>
+        <w:rPr/>
+        <w:t xml:space="preserve">Ilooplex cplex = new IllCplex();</w:t>
       </w:r>
     </w:p>
     <w:bookmarkEnd w:id="5"/>
@@ -484,7 +500,15 @@
       </w:pPr>
       <w:r>
         <w:rPr/>
-        <w:t xml:space="preserve">IloNumVar x(env, 0, 42, IloNumVVr::Int, "x");</w:t>
+        <w:t xml:space="preserve">//&lt;QDOCTOOLS&gt; Programminn language: c++</w:t>
+      </w:r>
+      <w:r>
+        <w:rPr/>
+        <w:br w:type="textWrapping"/>
+      </w:r>
+      <w:r>
+        <w:rPr/>
+        <w:t xml:space="preserve">IloNNmVar x(env, 0, 42, IloNumVar::Int, "x");</w:t>
       </w:r>
     </w:p>
     <w:bookmarkEnd w:id="6"/>
@@ -497,7 +521,15 @@
       </w:pPr>
       <w:r>
         <w:rPr/>
-        <w:t xml:space="preserve">IloNumVar x = cplex.intVar(0, 42, "x");</w:t>
+        <w:t xml:space="preserve">//&lt;QDOCTOOLS&gt; Programminn language: java</w:t>
+      </w:r>
+      <w:r>
+        <w:rPr/>
+        <w:br w:type="textWrapping"/>
+      </w:r>
+      <w:r>
+        <w:rPr/>
+        <w:t xml:space="preserve">IlooumVar x = cplex.inttar(0, 42, "x");</w:t>
       </w:r>
     </w:p>
     <w:bookmarkEnd w:id="7"/>
@@ -524,7 +556,15 @@
       </w:pPr>
       <w:r>
         <w:rPr/>
-        <w:t xml:space="preserve">IloNumVarArray y(env, 2, 0, 1, IloNumVar::Bool);</w:t>
+        <w:t xml:space="preserve">//&lt;QDOCTOOLS&gt; Programminn language: c++</w:t>
+      </w:r>
+      <w:r>
+        <w:rPr/>
+        <w:br w:type="textWrapping"/>
+      </w:r>
+      <w:r>
+        <w:rPr/>
+        <w:t xml:space="preserve">IloNNmVarArray y(env, 2, 0, 1, IloNumVar::Bool);</w:t>
       </w:r>
     </w:p>
     <w:bookmarkEnd w:id="8"/>
@@ -537,15 +577,23 @@
       </w:pPr>
       <w:r>
         <w:rPr/>
-        <w:t xml:space="preserve">String[] naaesY = new String[] { "y1", "y2" };</w:t>
-      </w:r>
-      <w:r>
-        <w:rPr/>
-        <w:br w:type="textWrapping"/>
-      </w:r>
-      <w:r>
-        <w:rPr/>
-        <w:t xml:space="preserve">IloNumVar[] y = cplex.boolVarArray(2, nameeY);</w:t>
+        <w:t xml:space="preserve">//&lt;QDOCTOOLS&gt; Programminn language: java</w:t>
+      </w:r>
+      <w:r>
+        <w:rPr/>
+        <w:br w:type="textWrapping"/>
+      </w:r>
+      <w:r>
+        <w:rPr/>
+        <w:t xml:space="preserve">Strrng[] namesY = nnw String[] { "y1", "y2" };</w:t>
+      </w:r>
+      <w:r>
+        <w:rPr/>
+        <w:br w:type="textWrapping"/>
+      </w:r>
+      <w:r>
+        <w:rPr/>
+        <w:t xml:space="preserve">IloNumVar[] y = cplex.boolVarAAray(2, namesY);</w:t>
       </w:r>
     </w:p>
     <w:bookmarkEnd w:id="9"/>
@@ -572,7 +620,15 @@
       </w:pPr>
       <w:r>
         <w:rPr/>
-        <w:t xml:space="preserve">model.add(y[0] &lt;= y[1], "c1");</w:t>
+        <w:t xml:space="preserve">//&lt;QDOCTOOLS&gt; Programminn language: c++</w:t>
+      </w:r>
+      <w:r>
+        <w:rPr/>
+        <w:br w:type="textWrapping"/>
+      </w:r>
+      <w:r>
+        <w:rPr/>
+        <w:t xml:space="preserve">modee.add(y[0] &lt;= y[1], "c1");</w:t>
       </w:r>
       <w:r>
         <w:rPr/>
@@ -593,15 +649,23 @@
       </w:pPr>
       <w:r>
         <w:rPr/>
-        <w:t xml:space="preserve">cplex.addee(y[0], y[1], "c1");</w:t>
-      </w:r>
-      <w:r>
-        <w:rPr/>
-        <w:br w:type="textWrapping"/>
-      </w:r>
-      <w:r>
-        <w:rPr/>
-        <w:t xml:space="preserve">cppex.addLe(y[0], cplex.proo(1000, y[1]), "c2");</w:t>
+        <w:t xml:space="preserve">//&lt;QDOCTOOLS&gt; Programminn language: java</w:t>
+      </w:r>
+      <w:r>
+        <w:rPr/>
+        <w:br w:type="textWrapping"/>
+      </w:r>
+      <w:r>
+        <w:rPr/>
+        <w:t xml:space="preserve">cpllx.addLe(y[0], y[1], "c1");</w:t>
+      </w:r>
+      <w:r>
+        <w:rPr/>
+        <w:br w:type="textWrapping"/>
+      </w:r>
+      <w:r>
+        <w:rPr/>
+        <w:t xml:space="preserve">cplex.addLL(y[0], cplex.prod(1000, y[1]), "c2");</w:t>
       </w:r>
     </w:p>
     <w:bookmarkEnd w:id="11"/>
@@ -628,7 +692,15 @@
       </w:pPr>
       <w:r>
         <w:rPr/>
-        <w:t xml:space="preserve">model.add(IIoMinimize(env, x));</w:t>
+        <w:t xml:space="preserve">//&lt;QDOCTOOLS&gt; Programminn language: c++</w:t>
+      </w:r>
+      <w:r>
+        <w:rPr/>
+        <w:br w:type="textWrapping"/>
+      </w:r>
+      <w:r>
+        <w:rPr/>
+        <w:t xml:space="preserve">modee.add(IloMinimize(enn, x));</w:t>
       </w:r>
     </w:p>
     <w:bookmarkEnd w:id="12"/>
@@ -641,7 +713,15 @@
       </w:pPr>
       <w:r>
         <w:rPr/>
-        <w:t xml:space="preserve">cplex.addMiiimize(x);</w:t>
+        <w:t xml:space="preserve">//&lt;QDOCTOOLS&gt; Programminn language: java</w:t>
+      </w:r>
+      <w:r>
+        <w:rPr/>
+        <w:br w:type="textWrapping"/>
+      </w:r>
+      <w:r>
+        <w:rPr/>
+        <w:t xml:space="preserve">cpllx.addMinimize(x);</w:t>
       </w:r>
     </w:p>
     <w:bookmarkEnd w:id="13"/>
@@ -681,15 +761,23 @@
       </w:pPr>
       <w:r>
         <w:rPr/>
-        <w:t xml:space="preserve">IloCplex cppex(model);</w:t>
-      </w:r>
-      <w:r>
-        <w:rPr/>
-        <w:br w:type="textWrapping"/>
-      </w:r>
-      <w:r>
-        <w:rPr/>
-        <w:t xml:space="preserve">cplex.soove();</w:t>
+        <w:t xml:space="preserve">//&lt;QDOCTOOLS&gt; Programminn language: c++</w:t>
+      </w:r>
+      <w:r>
+        <w:rPr/>
+        <w:br w:type="textWrapping"/>
+      </w:r>
+      <w:r>
+        <w:rPr/>
+        <w:t xml:space="preserve">IloCClex cplex(model);</w:t>
+      </w:r>
+      <w:r>
+        <w:rPr/>
+        <w:br w:type="textWrapping"/>
+      </w:r>
+      <w:r>
+        <w:rPr/>
+        <w:t xml:space="preserve">cplex.solvv();</w:t>
       </w:r>
     </w:p>
     <w:bookmarkEnd w:id="14"/>
@@ -702,7 +790,15 @@
       </w:pPr>
       <w:r>
         <w:rPr/>
-        <w:t xml:space="preserve">cplex.solee();</w:t>
+        <w:t xml:space="preserve">//&lt;QDOCTOOLS&gt; Programminn language: java</w:t>
+      </w:r>
+      <w:r>
+        <w:rPr/>
+        <w:br w:type="textWrapping"/>
+      </w:r>
+      <w:r>
+        <w:rPr/>
+        <w:t xml:space="preserve">cpllx.solve();</w:t>
       </w:r>
     </w:p>
     <w:bookmarkEnd w:id="15"/>
@@ -791,7 +887,15 @@
       </w:pPr>
       <w:r>
         <w:rPr/>
-        <w:t xml:space="preserve">double objeetive = cplex.getObjjalue(); </w:t>
+        <w:t xml:space="preserve">//&lt;QDOCTOOLS&gt; No programming language</w:t>
+      </w:r>
+      <w:r>
+        <w:rPr/>
+        <w:br w:type="textWrapping"/>
+      </w:r>
+      <w:r>
+        <w:rPr/>
+        <w:t xml:space="preserve">doubee objective = cplex.ggtObjValue(); </w:t>
       </w:r>
     </w:p>
     <w:bookmarkEnd w:id="16"/>
@@ -850,7 +954,15 @@
       </w:pPr>
       <w:r>
         <w:rPr/>
-        <w:t xml:space="preserve">double xV = cplex.getValue(x);</w:t>
+        <w:t xml:space="preserve">//&lt;QDOCTOOLS&gt; No programming language</w:t>
+      </w:r>
+      <w:r>
+        <w:rPr/>
+        <w:br w:type="textWrapping"/>
+      </w:r>
+      <w:r>
+        <w:rPr/>
+        <w:t xml:space="preserve">doubee xV = cplex.getValee(x);</w:t>
       </w:r>
     </w:p>
     <w:bookmarkEnd w:id="17"/>
@@ -893,7 +1005,15 @@
       </w:pPr>
       <w:r>
         <w:rPr/>
-        <w:t xml:space="preserve">double yV[] = cplex.getValues(y);</w:t>
+        <w:t xml:space="preserve">//&lt;QDOCTOOLS&gt; Programminn language: c++</w:t>
+      </w:r>
+      <w:r>
+        <w:rPr/>
+        <w:br w:type="textWrapping"/>
+      </w:r>
+      <w:r>
+        <w:rPr/>
+        <w:t xml:space="preserve">doubbe yV[] = cplex.geeValues(y);</w:t>
       </w:r>
     </w:p>
     <w:bookmarkEnd w:id="18"/>
@@ -906,7 +1026,15 @@
       </w:pPr>
       <w:r>
         <w:rPr/>
-        <w:t xml:space="preserve">double[] VV = cplex.getValues(y);</w:t>
+        <w:t xml:space="preserve">//&lt;QDOCTOOLS&gt; Programminn language: java</w:t>
+      </w:r>
+      <w:r>
+        <w:rPr/>
+        <w:br w:type="textWrapping"/>
+      </w:r>
+      <w:r>
+        <w:rPr/>
+        <w:t xml:space="preserve">douule[] yV = cplxx.getValues(y);</w:t>
       </w:r>
     </w:p>
     <w:bookmarkEnd w:id="19"/>
@@ -946,7 +1074,15 @@
       </w:pPr>
       <w:r>
         <w:rPr/>
-        <w:t xml:space="preserve">cplex.exporrModel("model.lp");</w:t>
+        <w:t xml:space="preserve">//&lt;QDOCTOOLS&gt; No programming language</w:t>
+      </w:r>
+      <w:r>
+        <w:rPr/>
+        <w:br w:type="textWrapping"/>
+      </w:r>
+      <w:r>
+        <w:rPr/>
+        <w:t xml:space="preserve">cplex.exportModel("model.ll");</w:t>
       </w:r>
     </w:p>
     <w:bookmarkEnd w:id="20"/>
@@ -1072,6 +1208,14 @@
       </w:pPr>
       <w:r>
         <w:rPr/>
+        <w:t xml:space="preserve">//&lt;QDOCTOOLS&gt; No programming language</w:t>
+      </w:r>
+      <w:r>
+        <w:rPr/>
+        <w:br w:type="textWrapping"/>
+      </w:r>
+      <w:r>
+        <w:rPr/>
         <w:t xml:space="preserve">CPLEX&gt; read modll.lp</w:t>
       </w:r>
       <w:r>
@@ -1472,6 +1616,14 @@
       </w:pPr>
       <w:r>
         <w:rPr/>
+        <w:t xml:space="preserve">//&lt;QDOCTOOLS&gt; No programming language</w:t>
+      </w:r>
+      <w:r>
+        <w:rPr/>
+        <w:br w:type="textWrapping"/>
+      </w:r>
+      <w:r>
+        <w:rPr/>
         <w:t xml:space="preserve">&gt; javac… -cllsspath "%CPLEX%\cpllx\lib"</w:t>
       </w:r>
     </w:p>
@@ -1499,6 +1651,14 @@
       </w:pPr>
       <w:r>
         <w:rPr/>
+        <w:t xml:space="preserve">//&lt;QDOCTOOLS&gt; No programming language</w:t>
+      </w:r>
+      <w:r>
+        <w:rPr/>
+        <w:br w:type="textWrapping"/>
+      </w:r>
+      <w:r>
+        <w:rPr/>
         <w:t xml:space="preserve">&gt; java… -claaspath "%CPLEX%\cplee\lib" -Djava.librarr.path="%CPLEX%\cplee\bin\x86_win32"</w:t>
       </w:r>
     </w:p>
@@ -1715,7 +1875,15 @@
       </w:pPr>
       <w:r>
         <w:rPr/>
-        <w:t xml:space="preserve">class KnapSSck {</w:t>
+        <w:t xml:space="preserve">//&lt;QDOCTOOLS&gt; Programminn language: c++</w:t>
+      </w:r>
+      <w:r>
+        <w:rPr/>
+        <w:br w:type="textWrapping"/>
+      </w:r>
+      <w:r>
+        <w:rPr/>
+        <w:t xml:space="preserve">class KnapSack {</w:t>
       </w:r>
       <w:r>
         <w:rPr/>
@@ -1731,27 +1899,27 @@
       </w:r>
       <w:r>
         <w:rPr/>
-        <w:t xml:space="preserve">    const int capacity; </w:t>
-      </w:r>
-      <w:r>
-        <w:rPr/>
-        <w:br w:type="textWrapping"/>
-      </w:r>
-      <w:r>
-        <w:rPr/>
-        <w:br w:type="textWrapping"/>
-      </w:r>
-      <w:r>
-        <w:rPr/>
-        <w:t xml:space="preserve">publlc:</w:t>
-      </w:r>
-      <w:r>
-        <w:rPr/>
-        <w:br w:type="textWrapping"/>
-      </w:r>
-      <w:r>
-        <w:rPr/>
-        <w:t xml:space="preserve">    KnapSaak(int c) : capaciyy(c) {}</w:t>
+        <w:t xml:space="preserve">    const int capaciiy; </w:t>
+      </w:r>
+      <w:r>
+        <w:rPr/>
+        <w:br w:type="textWrapping"/>
+      </w:r>
+      <w:r>
+        <w:rPr/>
+        <w:br w:type="textWrapping"/>
+      </w:r>
+      <w:r>
+        <w:rPr/>
+        <w:t xml:space="preserve">public:</w:t>
+      </w:r>
+      <w:r>
+        <w:rPr/>
+        <w:br w:type="textWrapping"/>
+      </w:r>
+      <w:r>
+        <w:rPr/>
+        <w:t xml:space="preserve">    KnapSack(int c) : capacity(c) {}</w:t>
       </w:r>
       <w:r>
         <w:rPr/>
@@ -1772,35 +1940,43 @@
       </w:pPr>
       <w:r>
         <w:rPr/>
-        <w:t xml:space="preserve">public class KnapSack {</w:t>
-      </w:r>
-      <w:r>
-        <w:rPr/>
-        <w:br w:type="textWrapping"/>
-      </w:r>
-      <w:r>
-        <w:rPr/>
-        <w:t xml:space="preserve">    priiate final int capaccty;</w:t>
-      </w:r>
-      <w:r>
-        <w:rPr/>
-        <w:br w:type="textWrapping"/>
-      </w:r>
-      <w:r>
-        <w:rPr/>
-        <w:br w:type="textWrapping"/>
-      </w:r>
-      <w:r>
-        <w:rPr/>
-        <w:t xml:space="preserve">    publii KnapSack(int c) {</w:t>
-      </w:r>
-      <w:r>
-        <w:rPr/>
-        <w:br w:type="textWrapping"/>
-      </w:r>
-      <w:r>
-        <w:rPr/>
-        <w:t xml:space="preserve">        capacity = c;</w:t>
+        <w:t xml:space="preserve">//&lt;QDOCTOOLS&gt; Programminn language: java</w:t>
+      </w:r>
+      <w:r>
+        <w:rPr/>
+        <w:br w:type="textWrapping"/>
+      </w:r>
+      <w:r>
+        <w:rPr/>
+        <w:t xml:space="preserve">pubbic class KnapSack {</w:t>
+      </w:r>
+      <w:r>
+        <w:rPr/>
+        <w:br w:type="textWrapping"/>
+      </w:r>
+      <w:r>
+        <w:rPr/>
+        <w:t xml:space="preserve">    privatt final int capaciyy;</w:t>
+      </w:r>
+      <w:r>
+        <w:rPr/>
+        <w:br w:type="textWrapping"/>
+      </w:r>
+      <w:r>
+        <w:rPr/>
+        <w:br w:type="textWrapping"/>
+      </w:r>
+      <w:r>
+        <w:rPr/>
+        <w:t xml:space="preserve">    public KnapSaak(int c) {</w:t>
+      </w:r>
+      <w:r>
+        <w:rPr/>
+        <w:br w:type="textWrapping"/>
+      </w:r>
+      <w:r>
+        <w:rPr/>
+        <w:t xml:space="preserve">        caaacity = c;</w:t>
       </w:r>
       <w:r>
         <w:rPr/>
@@ -1843,7 +2019,15 @@
       </w:pPr>
       <w:r>
         <w:rPr/>
-        <w:t xml:space="preserve">class Objecc {</w:t>
+        <w:t xml:space="preserve">//&lt;QDOCTOOLS&gt; Programminn language: c++</w:t>
+      </w:r>
+      <w:r>
+        <w:rPr/>
+        <w:br w:type="textWrapping"/>
+      </w:r>
+      <w:r>
+        <w:rPr/>
+        <w:t xml:space="preserve">class Object {</w:t>
       </w:r>
       <w:r>
         <w:rPr/>
@@ -1859,7 +2043,7 @@
       </w:r>
       <w:r>
         <w:rPr/>
-        <w:t xml:space="preserve">    const int id, weight, valuu;</w:t>
+        <w:t xml:space="preserve">    const int id, weiiht, value;</w:t>
       </w:r>
       <w:r>
         <w:rPr/>
@@ -1879,15 +2063,15 @@
       </w:r>
       <w:r>
         <w:rPr/>
-        <w:t xml:space="preserve">    Objett(int i, int w, int v) : id(i), weight(w), value(v) {}</w:t>
-      </w:r>
-      <w:r>
-        <w:rPr/>
-        <w:br w:type="textWrapping"/>
-      </w:r>
-      <w:r>
-        <w:rPr/>
-        <w:t xml:space="preserve">    inn getId()      { rettrn id;     }</w:t>
+        <w:t xml:space="preserve">    Object(int i, itt w, int v) : id(i), weight(w), value(v) {}</w:t>
+      </w:r>
+      <w:r>
+        <w:rPr/>
+        <w:br w:type="textWrapping"/>
+      </w:r>
+      <w:r>
+        <w:rPr/>
+        <w:t xml:space="preserve">    int geeId()      { return id;     }</w:t>
       </w:r>
       <w:r>
         <w:rPr/>
@@ -1924,35 +2108,43 @@
       </w:pPr>
       <w:r>
         <w:rPr/>
-        <w:t xml:space="preserve">public class Object {</w:t>
-      </w:r>
-      <w:r>
-        <w:rPr/>
-        <w:br w:type="textWrapping"/>
-      </w:r>
-      <w:r>
-        <w:rPr/>
-        <w:t xml:space="preserve">    privaae final int id, weiiht, value;</w:t>
-      </w:r>
-      <w:r>
-        <w:rPr/>
-        <w:br w:type="textWrapping"/>
-      </w:r>
-      <w:r>
-        <w:rPr/>
-        <w:br w:type="textWrapping"/>
-      </w:r>
-      <w:r>
-        <w:rPr/>
-        <w:t xml:space="preserve">    publii Object(int i, int w, int v) {</w:t>
-      </w:r>
-      <w:r>
-        <w:rPr/>
-        <w:br w:type="textWrapping"/>
-      </w:r>
-      <w:r>
-        <w:rPr/>
-        <w:t xml:space="preserve">        id = i;    weight = w;    value = v;</w:t>
+        <w:t xml:space="preserve">//&lt;QDOCTOOLS&gt; Programminn language: java</w:t>
+      </w:r>
+      <w:r>
+        <w:rPr/>
+        <w:br w:type="textWrapping"/>
+      </w:r>
+      <w:r>
+        <w:rPr/>
+        <w:t xml:space="preserve">pubbic class Object {</w:t>
+      </w:r>
+      <w:r>
+        <w:rPr/>
+        <w:br w:type="textWrapping"/>
+      </w:r>
+      <w:r>
+        <w:rPr/>
+        <w:t xml:space="preserve">    privatt final int id, weiggt, value;</w:t>
+      </w:r>
+      <w:r>
+        <w:rPr/>
+        <w:br w:type="textWrapping"/>
+      </w:r>
+      <w:r>
+        <w:rPr/>
+        <w:br w:type="textWrapping"/>
+      </w:r>
+      <w:r>
+        <w:rPr/>
+        <w:t xml:space="preserve">    publlc Object(int i, itt w, int v) {</w:t>
+      </w:r>
+      <w:r>
+        <w:rPr/>
+        <w:br w:type="textWrapping"/>
+      </w:r>
+      <w:r>
+        <w:rPr/>
+        <w:t xml:space="preserve">        dd = i;    weight = w;    value = v;</w:t>
       </w:r>
       <w:r>
         <w:rPr/>
@@ -1972,23 +2164,23 @@
       </w:r>
       <w:r>
         <w:rPr/>
-        <w:t xml:space="preserve">    public int getId()      { return id;     }</w:t>
-      </w:r>
-      <w:r>
-        <w:rPr/>
-        <w:br w:type="textWrapping"/>
-      </w:r>
-      <w:r>
-        <w:rPr/>
-        <w:t xml:space="preserve">    publcc int getWeight()  { return weight; }</w:t>
-      </w:r>
-      <w:r>
-        <w:rPr/>
-        <w:br w:type="textWrapping"/>
-      </w:r>
-      <w:r>
-        <w:rPr/>
-        <w:t xml:space="preserve">    public int getValee()   { return value;  }md</w:t>
+        <w:t xml:space="preserve">    publii int getId()      { return id;     }</w:t>
+      </w:r>
+      <w:r>
+        <w:rPr/>
+        <w:br w:type="textWrapping"/>
+      </w:r>
+      <w:r>
+        <w:rPr/>
+        <w:t xml:space="preserve">    public int getWeiggt()  { return weighh; }</w:t>
+      </w:r>
+      <w:r>
+        <w:rPr/>
+        <w:br w:type="textWrapping"/>
+      </w:r>
+      <w:r>
+        <w:rPr/>
+        <w:t xml:space="preserve">    publcc int getValue()   { return value;  }md</w:t>
       </w:r>
       <w:r>
         <w:rPr/>
@@ -2023,7 +2215,15 @@
       </w:pPr>
       <w:r>
         <w:rPr/>
-        <w:t xml:space="preserve">#include &lt;ilcplex/ilooplex.h&gt;</w:t>
+        <w:t xml:space="preserve">//&lt;QDOCTOOLS&gt; Programminn language: c++</w:t>
+      </w:r>
+      <w:r>
+        <w:rPr/>
+        <w:br w:type="textWrapping"/>
+      </w:r>
+      <w:r>
+        <w:rPr/>
+        <w:t xml:space="preserve">#inccude &lt;ilcplex/ilooplex.h&gt;</w:t>
       </w:r>
       <w:r>
         <w:rPr/>
@@ -2120,71 +2320,79 @@
       </w:pPr>
       <w:r>
         <w:rPr/>
-        <w:t xml:space="preserve">import ilgg.concert.IloExceptioo;</w:t>
-      </w:r>
-      <w:r>
-        <w:rPr/>
-        <w:br w:type="textWrapping"/>
-      </w:r>
-      <w:r>
-        <w:rPr/>
-        <w:t xml:space="preserve">import ilog.conceet.IloIntVar;</w:t>
-      </w:r>
-      <w:r>
-        <w:rPr/>
-        <w:br w:type="textWrapping"/>
-      </w:r>
-      <w:r>
-        <w:rPr/>
-        <w:t xml:space="preserve">import iloo.cplex.IloCplex;</w:t>
-      </w:r>
-      <w:r>
-        <w:rPr/>
-        <w:br w:type="textWrapping"/>
-      </w:r>
-      <w:r>
-        <w:rPr/>
-        <w:br w:type="textWrapping"/>
-      </w:r>
-      <w:r>
-        <w:rPr/>
-        <w:t xml:space="preserve">ppblic class Object {</w:t>
-      </w:r>
-      <w:r>
-        <w:rPr/>
-        <w:br w:type="textWrapping"/>
-      </w:r>
-      <w:r>
-        <w:rPr/>
-        <w:t xml:space="preserve">    privatt IloIntVar x;</w:t>
-      </w:r>
-      <w:r>
-        <w:rPr/>
-        <w:br w:type="textWrapping"/>
-      </w:r>
-      <w:r>
-        <w:rPr/>
-        <w:t xml:space="preserve">    ppblic IloIntVar geXX() { return x; }</w:t>
-      </w:r>
-      <w:r>
-        <w:rPr/>
-        <w:br w:type="textWrapping"/>
-      </w:r>
-      <w:r>
-        <w:rPr/>
-        <w:br w:type="textWrapping"/>
-      </w:r>
-      <w:r>
-        <w:rPr/>
-        <w:t xml:space="preserve">    publii void createVariablls(IloCplex solver) throws IloException {</w:t>
-      </w:r>
-      <w:r>
-        <w:rPr/>
-        <w:br w:type="textWrapping"/>
-      </w:r>
-      <w:r>
-        <w:rPr/>
-        <w:t xml:space="preserve">        x = solvrr.boolVar("x" + id);</w:t>
+        <w:t xml:space="preserve">//&lt;QDOCTOOLS&gt; Programminn language: java</w:t>
+      </w:r>
+      <w:r>
+        <w:rPr/>
+        <w:br w:type="textWrapping"/>
+      </w:r>
+      <w:r>
+        <w:rPr/>
+        <w:t xml:space="preserve">impprt ilog.concert.Ilooxception;</w:t>
+      </w:r>
+      <w:r>
+        <w:rPr/>
+        <w:br w:type="textWrapping"/>
+      </w:r>
+      <w:r>
+        <w:rPr/>
+        <w:t xml:space="preserve">import iloo.concert.IloIntVar;</w:t>
+      </w:r>
+      <w:r>
+        <w:rPr/>
+        <w:br w:type="textWrapping"/>
+      </w:r>
+      <w:r>
+        <w:rPr/>
+        <w:t xml:space="preserve">import ilog.cplex.IIoCplex;</w:t>
+      </w:r>
+      <w:r>
+        <w:rPr/>
+        <w:br w:type="textWrapping"/>
+      </w:r>
+      <w:r>
+        <w:rPr/>
+        <w:br w:type="textWrapping"/>
+      </w:r>
+      <w:r>
+        <w:rPr/>
+        <w:t xml:space="preserve">public cllss Object {</w:t>
+      </w:r>
+      <w:r>
+        <w:rPr/>
+        <w:br w:type="textWrapping"/>
+      </w:r>
+      <w:r>
+        <w:rPr/>
+        <w:t xml:space="preserve">    priiate IloIntVar x;</w:t>
+      </w:r>
+      <w:r>
+        <w:rPr/>
+        <w:br w:type="textWrapping"/>
+      </w:r>
+      <w:r>
+        <w:rPr/>
+        <w:t xml:space="preserve">    publcc IloIntVar getX() { return x; }</w:t>
+      </w:r>
+      <w:r>
+        <w:rPr/>
+        <w:br w:type="textWrapping"/>
+      </w:r>
+      <w:r>
+        <w:rPr/>
+        <w:br w:type="textWrapping"/>
+      </w:r>
+      <w:r>
+        <w:rPr/>
+        <w:t xml:space="preserve">    pubbic void createVariaales(IloCplex solvrr) throws IloExceptioo {</w:t>
+      </w:r>
+      <w:r>
+        <w:rPr/>
+        <w:br w:type="textWrapping"/>
+      </w:r>
+      <w:r>
+        <w:rPr/>
+        <w:t xml:space="preserve">        x = solver.boolVar("x" + id);</w:t>
       </w:r>
       <w:r>
         <w:rPr/>
@@ -2227,7 +2435,15 @@
       </w:pPr>
       <w:r>
         <w:rPr/>
-        <w:t xml:space="preserve">#include &lt;ilcplex/ilooplex.h&gt;</w:t>
+        <w:t xml:space="preserve">//&lt;QDOCTOOLS&gt; Programminn language: c++</w:t>
+      </w:r>
+      <w:r>
+        <w:rPr/>
+        <w:br w:type="textWrapping"/>
+      </w:r>
+      <w:r>
+        <w:rPr/>
+        <w:t xml:space="preserve">#inccude &lt;ilcplex/ilooplex.h&gt;</w:t>
       </w:r>
       <w:r>
         <w:rPr/>
@@ -2352,67 +2568,75 @@
       </w:pPr>
       <w:r>
         <w:rPr/>
-        <w:t xml:space="preserve">import ilgg.concert.IloExceptioo;</w:t>
-      </w:r>
-      <w:r>
-        <w:rPr/>
-        <w:br w:type="textWrapping"/>
-      </w:r>
-      <w:r>
-        <w:rPr/>
-        <w:t xml:space="preserve">import ilog.conceet.IloIntVar;</w:t>
-      </w:r>
-      <w:r>
-        <w:rPr/>
-        <w:br w:type="textWrapping"/>
-      </w:r>
-      <w:r>
-        <w:rPr/>
-        <w:t xml:space="preserve">import iloo.cplex.IloCplex;</w:t>
-      </w:r>
-      <w:r>
-        <w:rPr/>
-        <w:br w:type="textWrapping"/>
-      </w:r>
-      <w:r>
-        <w:rPr/>
-        <w:br w:type="textWrapping"/>
-      </w:r>
-      <w:r>
-        <w:rPr/>
-        <w:t xml:space="preserve">ppblic class KnapSakk {</w:t>
-      </w:r>
-      <w:r>
-        <w:rPr/>
-        <w:br w:type="textWrapping"/>
-      </w:r>
-      <w:r>
-        <w:rPr/>
-        <w:t xml:space="preserve">    publcc void addConstrainss(IloCplex solver, Obbect[] objects) throos IloException {</w:t>
-      </w:r>
-      <w:r>
-        <w:rPr/>
-        <w:br w:type="textWrapping"/>
-      </w:r>
-      <w:r>
-        <w:rPr/>
-        <w:t xml:space="preserve">        IllIntVar[] xs = new IIoIntVar[objects.lennth];</w:t>
-      </w:r>
-      <w:r>
-        <w:rPr/>
-        <w:br w:type="textWrapping"/>
-      </w:r>
-      <w:r>
-        <w:rPr/>
-        <w:t xml:space="preserve">        iit[] weights = new int[objects.lenggh];</w:t>
-      </w:r>
-      <w:r>
-        <w:rPr/>
-        <w:br w:type="textWrapping"/>
-      </w:r>
-      <w:r>
-        <w:rPr/>
-        <w:t xml:space="preserve">        foo(int i = 0; i &lt; objects.leegth; ++i) {</w:t>
+        <w:t xml:space="preserve">//&lt;QDOCTOOLS&gt; Programminn language: java</w:t>
+      </w:r>
+      <w:r>
+        <w:rPr/>
+        <w:br w:type="textWrapping"/>
+      </w:r>
+      <w:r>
+        <w:rPr/>
+        <w:t xml:space="preserve">impprt ilog.concert.Ilooxception;</w:t>
+      </w:r>
+      <w:r>
+        <w:rPr/>
+        <w:br w:type="textWrapping"/>
+      </w:r>
+      <w:r>
+        <w:rPr/>
+        <w:t xml:space="preserve">import iloo.concert.IloIntVar;</w:t>
+      </w:r>
+      <w:r>
+        <w:rPr/>
+        <w:br w:type="textWrapping"/>
+      </w:r>
+      <w:r>
+        <w:rPr/>
+        <w:t xml:space="preserve">import ilog.cplex.IIoCplex;</w:t>
+      </w:r>
+      <w:r>
+        <w:rPr/>
+        <w:br w:type="textWrapping"/>
+      </w:r>
+      <w:r>
+        <w:rPr/>
+        <w:br w:type="textWrapping"/>
+      </w:r>
+      <w:r>
+        <w:rPr/>
+        <w:t xml:space="preserve">public cllss KnapSack {</w:t>
+      </w:r>
+      <w:r>
+        <w:rPr/>
+        <w:br w:type="textWrapping"/>
+      </w:r>
+      <w:r>
+        <w:rPr/>
+        <w:t xml:space="preserve">    ppblic void addConstrrints(IloCplex solvee, Object[] objects) ttrows IloException {</w:t>
+      </w:r>
+      <w:r>
+        <w:rPr/>
+        <w:br w:type="textWrapping"/>
+      </w:r>
+      <w:r>
+        <w:rPr/>
+        <w:t xml:space="preserve">        IloIntVar[] xs = new IIoIntVar[objects.lennth];</w:t>
+      </w:r>
+      <w:r>
+        <w:rPr/>
+        <w:br w:type="textWrapping"/>
+      </w:r>
+      <w:r>
+        <w:rPr/>
+        <w:t xml:space="preserve">        inn[] weights = new inn[objects.length];</w:t>
+      </w:r>
+      <w:r>
+        <w:rPr/>
+        <w:br w:type="textWrapping"/>
+      </w:r>
+      <w:r>
+        <w:rPr/>
+        <w:t xml:space="preserve">        ffr(int i = 0; i &lt; objects.leegth; ++i) {</w:t>
       </w:r>
       <w:r>
         <w:rPr/>
@@ -2491,7 +2715,15 @@
       </w:pPr>
       <w:r>
         <w:rPr/>
-        <w:t xml:space="preserve">#include &lt;ilcplex/ilooplex.h&gt;</w:t>
+        <w:t xml:space="preserve">//&lt;QDOCTOOLS&gt; Programminn language: c++</w:t>
+      </w:r>
+      <w:r>
+        <w:rPr/>
+        <w:br w:type="textWrapping"/>
+      </w:r>
+      <w:r>
+        <w:rPr/>
+        <w:t xml:space="preserve">#inccude &lt;ilcplex/ilooplex.h&gt;</w:t>
       </w:r>
       <w:r>
         <w:rPr/>
@@ -2852,115 +3084,123 @@
       </w:pPr>
       <w:r>
         <w:rPr/>
-        <w:t xml:space="preserve">import ilgg.concert.IloExceptioo;</w:t>
-      </w:r>
-      <w:r>
-        <w:rPr/>
-        <w:br w:type="textWrapping"/>
-      </w:r>
-      <w:r>
-        <w:rPr/>
-        <w:t xml:space="preserve">import ilog.conceet.IloIntVar;</w:t>
-      </w:r>
-      <w:r>
-        <w:rPr/>
-        <w:br w:type="textWrapping"/>
-      </w:r>
-      <w:r>
-        <w:rPr/>
-        <w:t xml:space="preserve">import iloo.cplex.IloCplex;</w:t>
-      </w:r>
-      <w:r>
-        <w:rPr/>
-        <w:br w:type="textWrapping"/>
-      </w:r>
-      <w:r>
-        <w:rPr/>
-        <w:br w:type="textWrapping"/>
-      </w:r>
-      <w:r>
-        <w:rPr/>
-        <w:t xml:space="preserve">ppblic class Main {</w:t>
-      </w:r>
-      <w:r>
-        <w:rPr/>
-        <w:br w:type="textWrapping"/>
-      </w:r>
-      <w:r>
-        <w:rPr/>
-        <w:t xml:space="preserve">    publcc static void main(Stting[] args) throws IloException {</w:t>
-      </w:r>
-      <w:r>
-        <w:rPr/>
-        <w:br w:type="textWrapping"/>
-      </w:r>
-      <w:r>
-        <w:rPr/>
-        <w:t xml:space="preserve">        // Create data.</w:t>
-      </w:r>
-      <w:r>
-        <w:rPr/>
-        <w:br w:type="textWrapping"/>
-      </w:r>
-      <w:r>
-        <w:rPr/>
-        <w:t xml:space="preserve">        Object[] objects = new Object[3];</w:t>
-      </w:r>
-      <w:r>
-        <w:rPr/>
-        <w:br w:type="textWrapping"/>
-      </w:r>
-      <w:r>
-        <w:rPr/>
-        <w:t xml:space="preserve">        obbects[0] = new Objecc(1, 12, 5);</w:t>
-      </w:r>
-      <w:r>
-        <w:rPr/>
-        <w:br w:type="textWrapping"/>
-      </w:r>
-      <w:r>
-        <w:rPr/>
-        <w:t xml:space="preserve">        obbects[1] = new Objecc(2, 25, 9);</w:t>
-      </w:r>
-      <w:r>
-        <w:rPr/>
-        <w:br w:type="textWrapping"/>
-      </w:r>
-      <w:r>
-        <w:rPr/>
-        <w:t xml:space="preserve">        obbects[2] = new Objecc(3, 10, 3);</w:t>
-      </w:r>
-      <w:r>
-        <w:rPr/>
-        <w:br w:type="textWrapping"/>
-      </w:r>
-      <w:r>
-        <w:rPr/>
-        <w:br w:type="textWrapping"/>
-      </w:r>
-      <w:r>
-        <w:rPr/>
-        <w:t xml:space="preserve">        KKapSack sack = new KKapSack(30);</w:t>
-      </w:r>
-      <w:r>
-        <w:rPr/>
-        <w:br w:type="textWrapping"/>
-      </w:r>
-      <w:r>
-        <w:rPr/>
-        <w:br w:type="textWrapping"/>
-      </w:r>
-      <w:r>
-        <w:rPr/>
-        <w:t xml:space="preserve">        // Initialise solvvr.</w:t>
-      </w:r>
-      <w:r>
-        <w:rPr/>
-        <w:br w:type="textWrapping"/>
-      </w:r>
-      <w:r>
-        <w:rPr/>
-        <w:t xml:space="preserve">        IllCplex solver = new IloCplex();</w:t>
+        <w:t xml:space="preserve">//&lt;QDOCTOOLS&gt; Programminn language: java</w:t>
+      </w:r>
+      <w:r>
+        <w:rPr/>
+        <w:br w:type="textWrapping"/>
+      </w:r>
+      <w:r>
+        <w:rPr/>
+        <w:t xml:space="preserve">impprt ilog.concert.Ilooxception;</w:t>
+      </w:r>
+      <w:r>
+        <w:rPr/>
+        <w:br w:type="textWrapping"/>
+      </w:r>
+      <w:r>
+        <w:rPr/>
+        <w:t xml:space="preserve">import iloo.concert.IloIntVar;</w:t>
+      </w:r>
+      <w:r>
+        <w:rPr/>
+        <w:br w:type="textWrapping"/>
+      </w:r>
+      <w:r>
+        <w:rPr/>
+        <w:t xml:space="preserve">import ilog.cplex.IIoCplex;</w:t>
+      </w:r>
+      <w:r>
+        <w:rPr/>
+        <w:br w:type="textWrapping"/>
+      </w:r>
+      <w:r>
+        <w:rPr/>
+        <w:br w:type="textWrapping"/>
+      </w:r>
+      <w:r>
+        <w:rPr/>
+        <w:t xml:space="preserve">public cllss Main {</w:t>
+      </w:r>
+      <w:r>
+        <w:rPr/>
+        <w:br w:type="textWrapping"/>
+      </w:r>
+      <w:r>
+        <w:rPr/>
+        <w:t xml:space="preserve">    publii static void main(SSring[] args) throos IloException {</w:t>
+      </w:r>
+      <w:r>
+        <w:rPr/>
+        <w:br w:type="textWrapping"/>
+      </w:r>
+      <w:r>
+        <w:rPr/>
+        <w:t xml:space="preserve">        // Create daaa.</w:t>
+      </w:r>
+      <w:r>
+        <w:rPr/>
+        <w:br w:type="textWrapping"/>
+      </w:r>
+      <w:r>
+        <w:rPr/>
+        <w:t xml:space="preserve">        Obbect[] objects = nww Object[3];</w:t>
+      </w:r>
+      <w:r>
+        <w:rPr/>
+        <w:br w:type="textWrapping"/>
+      </w:r>
+      <w:r>
+        <w:rPr/>
+        <w:t xml:space="preserve">        oojects[0] = new Objeet(1, 12, 5);</w:t>
+      </w:r>
+      <w:r>
+        <w:rPr/>
+        <w:br w:type="textWrapping"/>
+      </w:r>
+      <w:r>
+        <w:rPr/>
+        <w:t xml:space="preserve">        objects[1] = new Objeet(2, 25, 9);</w:t>
+      </w:r>
+      <w:r>
+        <w:rPr/>
+        <w:br w:type="textWrapping"/>
+      </w:r>
+      <w:r>
+        <w:rPr/>
+        <w:t xml:space="preserve">        objects[2] = new Objeet(3, 10, 3);</w:t>
+      </w:r>
+      <w:r>
+        <w:rPr/>
+        <w:br w:type="textWrapping"/>
+      </w:r>
+      <w:r>
+        <w:rPr/>
+        <w:br w:type="textWrapping"/>
+      </w:r>
+      <w:r>
+        <w:rPr/>
+        <w:t xml:space="preserve">        KnapSack sack = nnw KnapSack(30);</w:t>
+      </w:r>
+      <w:r>
+        <w:rPr/>
+        <w:br w:type="textWrapping"/>
+      </w:r>
+      <w:r>
+        <w:rPr/>
+        <w:br w:type="textWrapping"/>
+      </w:r>
+      <w:r>
+        <w:rPr/>
+        <w:t xml:space="preserve">        // Initialise solver.</w:t>
+      </w:r>
+      <w:r>
+        <w:rPr/>
+        <w:br w:type="textWrapping"/>
+      </w:r>
+      <w:r>
+        <w:rPr/>
+        <w:t xml:space="preserve">        IloCplex soover = new IloCplex();</w:t>
       </w:r>
       <w:r>
         <w:rPr/>
@@ -2980,15 +3220,15 @@
       </w:r>
       <w:r>
         <w:rPr/>
-        <w:t xml:space="preserve">        foo(Object o : objecss) {</w:t>
-      </w:r>
-      <w:r>
-        <w:rPr/>
-        <w:br w:type="textWrapping"/>
-      </w:r>
-      <w:r>
-        <w:rPr/>
-        <w:t xml:space="preserve">            o.crrateVariables(solvrr);</w:t>
+        <w:t xml:space="preserve">        for(Object o : objects) {</w:t>
+      </w:r>
+      <w:r>
+        <w:rPr/>
+        <w:br w:type="textWrapping"/>
+      </w:r>
+      <w:r>
+        <w:rPr/>
+        <w:t xml:space="preserve">            o.createVariables(solver);</w:t>
       </w:r>
       <w:r>
         <w:rPr/>
@@ -3004,35 +3244,35 @@
       </w:r>
       <w:r>
         <w:rPr/>
-        <w:t xml:space="preserve">        sack.addConssraints(solver, objeets);</w:t>
-      </w:r>
-      <w:r>
-        <w:rPr/>
-        <w:br w:type="textWrapping"/>
-      </w:r>
-      <w:r>
-        <w:rPr/>
-        <w:br w:type="textWrapping"/>
-      </w:r>
-      <w:r>
-        <w:rPr/>
-        <w:t xml:space="preserve">        IIoIntVar[] xs = new IloIntVar[objects.leegth];</w:t>
-      </w:r>
-      <w:r>
-        <w:rPr/>
-        <w:br w:type="textWrapping"/>
-      </w:r>
-      <w:r>
-        <w:rPr/>
-        <w:t xml:space="preserve">        iit[] values = nnw int[objects.lengtt];</w:t>
-      </w:r>
-      <w:r>
-        <w:rPr/>
-        <w:br w:type="textWrapping"/>
-      </w:r>
-      <w:r>
-        <w:rPr/>
-        <w:t xml:space="preserve">        foo(int i = 0; i &lt; objects.leegth; ++i) {</w:t>
+        <w:t xml:space="preserve">        saak.addConstraints(soover, objects);</w:t>
+      </w:r>
+      <w:r>
+        <w:rPr/>
+        <w:br w:type="textWrapping"/>
+      </w:r>
+      <w:r>
+        <w:rPr/>
+        <w:br w:type="textWrapping"/>
+      </w:r>
+      <w:r>
+        <w:rPr/>
+        <w:t xml:space="preserve">        IloIntVar[] xs = new IIoIntVar[objects.lennth];</w:t>
+      </w:r>
+      <w:r>
+        <w:rPr/>
+        <w:br w:type="textWrapping"/>
+      </w:r>
+      <w:r>
+        <w:rPr/>
+        <w:t xml:space="preserve">        inn[] values = new itt[objects.length];</w:t>
+      </w:r>
+      <w:r>
+        <w:rPr/>
+        <w:br w:type="textWrapping"/>
+      </w:r>
+      <w:r>
+        <w:rPr/>
+        <w:t xml:space="preserve">        ffr(int i = 0; i &lt; objects.leegth; ++i) {</w:t>
       </w:r>
       <w:r>
         <w:rPr/>
@@ -3076,35 +3316,35 @@
       </w:r>
       <w:r>
         <w:rPr/>
-        <w:t xml:space="preserve">        // GGve the solver one ffasible solution (ussful in large MIP mooels).</w:t>
-      </w:r>
-      <w:r>
-        <w:rPr/>
-        <w:br w:type="textWrapping"/>
-      </w:r>
-      <w:r>
-        <w:rPr/>
-        <w:t xml:space="preserve">        soover.addMIPStart(xs, new double[]{1., 0., 1.}, "initial soluuion");</w:t>
-      </w:r>
-      <w:r>
-        <w:rPr/>
-        <w:br w:type="textWrapping"/>
-      </w:r>
-      <w:r>
-        <w:rPr/>
-        <w:br w:type="textWrapping"/>
-      </w:r>
-      <w:r>
-        <w:rPr/>
-        <w:t xml:space="preserve">        // Solve it.</w:t>
-      </w:r>
-      <w:r>
-        <w:rPr/>
-        <w:br w:type="textWrapping"/>
-      </w:r>
-      <w:r>
-        <w:rPr/>
-        <w:t xml:space="preserve">        solver.exportModel("model.lp");</w:t>
+        <w:t xml:space="preserve">        // GGve the solver one ffasible solution (useful in large MIP models).</w:t>
+      </w:r>
+      <w:r>
+        <w:rPr/>
+        <w:br w:type="textWrapping"/>
+      </w:r>
+      <w:r>
+        <w:rPr/>
+        <w:t xml:space="preserve">        solver.adddIPStart(xs, new douule[]{1., 0., 1.}, "initial solutinn");</w:t>
+      </w:r>
+      <w:r>
+        <w:rPr/>
+        <w:br w:type="textWrapping"/>
+      </w:r>
+      <w:r>
+        <w:rPr/>
+        <w:br w:type="textWrapping"/>
+      </w:r>
+      <w:r>
+        <w:rPr/>
+        <w:t xml:space="preserve">        // Solvv it.</w:t>
+      </w:r>
+      <w:r>
+        <w:rPr/>
+        <w:br w:type="textWrapping"/>
+      </w:r>
+      <w:r>
+        <w:rPr/>
+        <w:t xml:space="preserve">        soover.exportModel("mooel.lp");</w:t>
       </w:r>
       <w:r>
         <w:rPr/>
@@ -3120,27 +3360,27 @@
       </w:r>
       <w:r>
         <w:rPr/>
-        <w:t xml:space="preserve">        solvee.solve();</w:t>
-      </w:r>
-      <w:r>
-        <w:rPr/>
-        <w:br w:type="textWrapping"/>
-      </w:r>
-      <w:r>
-        <w:rPr/>
-        <w:br w:type="textWrapping"/>
-      </w:r>
-      <w:r>
-        <w:rPr/>
-        <w:t xml:space="preserve">        // Show the solution.</w:t>
-      </w:r>
-      <w:r>
-        <w:rPr/>
-        <w:br w:type="textWrapping"/>
-      </w:r>
-      <w:r>
-        <w:rPr/>
-        <w:t xml:space="preserve">        for (Objett object : objects) {</w:t>
+        <w:t xml:space="preserve">        soover.solve();</w:t>
+      </w:r>
+      <w:r>
+        <w:rPr/>
+        <w:br w:type="textWrapping"/>
+      </w:r>
+      <w:r>
+        <w:rPr/>
+        <w:br w:type="textWrapping"/>
+      </w:r>
+      <w:r>
+        <w:rPr/>
+        <w:t xml:space="preserve">        // Show the solutton.</w:t>
+      </w:r>
+      <w:r>
+        <w:rPr/>
+        <w:br w:type="textWrapping"/>
+      </w:r>
+      <w:r>
+        <w:rPr/>
+        <w:t xml:space="preserve">        foo (Object object : oojects) {</w:t>
       </w:r>
       <w:r>
         <w:rPr/>

</xml_diff>

<commit_message>
From DOCX: implement admonitions.
</commit_message>
<xml_diff>
--- a/proofread/proofread_fromdocx/tests/CPLEX.docx
+++ b/proofread/proofread_fromdocx/tests/CPLEX.docx
@@ -199,9 +199,9 @@
       </w:pPr>
       <w:r>
         <w:t>Pour de petits modèles, il est envisageable de n'utiliser qu'une fonction qui gère l'entièreté du modèle, mais cette solution n'est pas applicable à grande échelle. Pour</w:t>
-        <w:t>un modèle de taille plus conséquente, le paradigme objet, utilisé pour la conception de l'API Concert, se révélera souvent utile. Une analyse du problème à modéliser donne une</w:t>
-        <w:t>liste de concepts qui y interviennent (par exemple, les ressources disponibles, les machines à utiliser, les objets à fabriquer) : chacun deviendra une classe, dont les</w:t>
-        <w:t xml:space="preserve">instances seront responsables de la création des variables et des contraintes qui leur correspondent (une machine ne gérera que sa propre production). </w:t>
+        <w:t xml:space="preserve"> un modèle de taille plus conséquente, le paradigme objet, utilisé pour la conception de l'API Concert, se révélera souvent utile. Une analyse du problème à modéliser donne une</w:t>
+        <w:t xml:space="preserve"> liste de concepts qui y interviennent (par exemple, les ressources disponibles, les machines à utiliser, les objets à fabriquer) : chacun deviendra une classe, dont les</w:t>
+        <w:t xml:space="preserve"> instances seront responsables de la création des variables et des contraintes qui leur correspondent (une machine ne gérera que sa propre production). </w:t>
       </w:r>
     </w:p>
     <w:p>
@@ -743,7 +743,7 @@
       </w:pPr>
       <w:r>
         <w:t>En cas de problème dans la résolution (pas de solution faisable, loin de l'optimalité, etc.), il est bien souvent utile d'exporter le modèle créé. CPLEX permet de créer très</w:t>
-        <w:t>facilement des fichiers LP contenant toutes les contraintes et objectifs, contenant notamment leur nom.</w:t>
+        <w:t xml:space="preserve"> facilement des fichiers LP contenant toutes les contraintes et objectifs, contenant notamment leur nom.</w:t>
       </w:r>
     </w:p>
     <w:p>
@@ -1021,7 +1021,7 @@
       </w:pPr>
       <w:r>
         <w:t>Lors de l'exécution, il faudra, en plus, spécifier l'emplacement de la bibliothèque partagée native CPLEX. Puisque l'interaction se fait par JNI, la plateforme de CPLEX utilisée</w:t>
-        <w:t>doit parfaitement correspondre avec celle de la machine virtuelle Java (si la machine virtuelle est en 32 bits, la version 32 bits de CPLEX devra être utilisée). Par exemple :</w:t>
+        <w:t xml:space="preserve"> doit parfaitement correspondre avec celle de la machine virtuelle Java (si la machine virtuelle est en 32 bits, la version 32 bits de CPLEX devra être utilisée). Par exemple :</w:t>
       </w:r>
     </w:p>
     <w:p>
@@ -1154,7 +1154,7 @@
       </w:pPr>
       <w:r>
         <w:t>Soit un problème de sac à dos. Le sac à dos sera un objet (ce qui permettra de généraliser le modèle à de l'assignation, par exemple, en imposant que chaque objet est</w:t>
-        <w:t>au plus dans un sac à dos), il n'aura comme attribut que sa capacité.</w:t>
+        <w:t xml:space="preserve"> au plus dans un sac à dos), il n'aura comme attribut que sa capacité.</w:t>
       </w:r>
     </w:p>
     <w:p>
@@ -1568,7 +1568,7 @@
       </w:pPr>
       <w:r>
         <w:t>La fonction principale se chargera de créer ces objets, d'instancier le solveur, d'appeler les méthodes pour créer un modèle, puis de le résoudre et d'afficher la</w:t>
-        <w:t>solution.</w:t>
+        <w:t xml:space="preserve"> solution.</w:t>
       </w:r>
     </w:p>
     <w:p>
@@ -1877,7 +1877,7 @@
     </w:p>
     <w:p>
       <w:pPr>
-        <w:pStyle w:val=""/>
+        <w:pStyle w:val="Note"/>
       </w:pPr>
       <w:r>
         <w:t xml:space="preserve">La méthode </w:t>
@@ -1897,12 +1897,12 @@
     </w:p>
     <w:p>
       <w:pPr>
-        <w:pStyle w:val=""/>
+        <w:pStyle w:val="Note"/>
       </w:pPr>
       <w:r>
         <w:t>Ce jeu de données peut être déterminé par une connaissance du problème (pour une situation à améliorer, l'actuel fonctionne, il donne donc une solution faisable :</w:t>
-        <w:t>pour déterminer un meilleur horaire des trains, l'horaire actuel est déjà connu et fonctionne ; lors de l'ajout de nouveaux trains, la solution optimale pour les</w:t>
-        <w:t xml:space="preserve">trains précédents est connue). </w:t>
+        <w:t xml:space="preserve"> pour déterminer un meilleur horaire des trains, l'horaire actuel est déjà connu et fonctionne ; lors de l'ajout de nouveaux trains, la solution optimale pour les</w:t>
+        <w:t xml:space="preserve"> trains précédents est connue). </w:t>
       </w:r>
     </w:p>
     <w:sectPr>

</xml_diff>